<commit_message>
Correct links and wording
</commit_message>
<xml_diff>
--- a/2. Parsing JSON in kdb+/json.docx
+++ b/2. Parsing JSON in kdb+/json.docx
@@ -275,7 +275,7 @@
           <w:rPr>
             <w:rStyle w:val="Hyperlink"/>
           </w:rPr>
-          <w:t xml:space="preserve">https://code.kx.com/q/ref/dotj/</w:t>
+          <w:t xml:space="preserve">https://code.kx.com/v2/ref/dotj</w:t>
         </w:r>
       </w:hyperlink>
     </w:p>
@@ -1064,6 +1064,120 @@
         <w:rPr>
           <w:rStyle w:val="VerbatimChar"/>
         </w:rPr>
+        <w:t xml:space="preserve">data     | "26cd02c57f9db87b1df9f2e7bb20cc7b"</w:t>
+      </w:r>
+      <w:r>
+        <w:br w:type="textWrapping"/>
+      </w:r>
+      <w:r>
+        <w:rPr>
+          <w:rStyle w:val="VerbatimChar"/>
+        </w:rPr>
+        <w:t xml:space="preserve">expiry   | 1.527797e+009</w:t>
+      </w:r>
+      <w:r>
+        <w:br w:type="textWrapping"/>
+      </w:r>
+      <w:r>
+        <w:rPr>
+          <w:rStyle w:val="VerbatimChar"/>
+        </w:rPr>
+        <w:t xml:space="preserve">requestID| ,"b4a566eb-2529-5cf4-1327-857e3d73653e"</w:t>
+      </w:r>
+      <w:r>
+        <w:br w:type="textWrapping"/>
+      </w:r>
+      <w:r>
+        <w:rPr>
+          <w:rStyle w:val="VerbatimChar"/>
+        </w:rPr>
+        <w:t xml:space="preserve">result   | "success"</w:t>
+      </w:r>
+      <w:r>
+        <w:br w:type="textWrapping"/>
+      </w:r>
+      <w:r>
+        <w:rPr>
+          <w:rStyle w:val="VerbatimChar"/>
+        </w:rPr>
+        <w:t xml:space="preserve">message  | "success"</w:t>
+      </w:r>
+      <w:r>
+        <w:br w:type="textWrapping"/>
+      </w:r>
+      <w:r>
+        <w:rPr>
+          <w:rStyle w:val="VerbatimChar"/>
+        </w:rPr>
+        <w:t xml:space="preserve">receipt  | 123154 4646646f</w:t>
+      </w:r>
+      <w:r>
+        <w:br w:type="textWrapping"/>
+      </w:r>
+      <w:r>
+        <w:rPr>
+          <w:rStyle w:val="VerbatimChar"/>
+        </w:rPr>
+        <w:t xml:space="preserve">requestID| ,"b4a566eb-2529-5cf4-1327-857e3d73653e"</w:t>
+      </w:r>
+      <w:r>
+        <w:br w:type="textWrapping"/>
+      </w:r>
+      <w:r>
+        <w:rPr>
+          <w:rStyle w:val="VerbatimChar"/>
+        </w:rPr>
+        <w:t xml:space="preserve">receipt  | 1.234568e+007 9.875147e+007</w:t>
+      </w:r>
+      <w:r>
+        <w:br w:type="textWrapping"/>
+      </w:r>
+      <w:r>
+        <w:rPr>
+          <w:rStyle w:val="VerbatimChar"/>
+        </w:rPr>
+        <w:t xml:space="preserve">requestID| ,"b4a566eb-2529-5cf4-1327-857e3d73653e"</w:t>
+      </w:r>
+      <w:r>
+        <w:br w:type="textWrapping"/>
+      </w:r>
+      <w:r>
+        <w:rPr>
+          <w:rStyle w:val="VerbatimChar"/>
+        </w:rPr>
+        <w:t xml:space="preserve">data     | "26cd02c57f9db87b1df9f2e7bb20cc7b"</w:t>
+      </w:r>
+      <w:r>
+        <w:br w:type="textWrapping"/>
+      </w:r>
+      <w:r>
+        <w:rPr>
+          <w:rStyle w:val="VerbatimChar"/>
+        </w:rPr>
+        <w:t xml:space="preserve">requestID| ,"b4a566eb-2529-5cf4-1327-857e3d73653e"</w:t>
+      </w:r>
+      <w:r>
+        <w:br w:type="textWrapping"/>
+      </w:r>
+      <w:r>
+        <w:br w:type="textWrapping"/>
+      </w:r>
+      <w:r>
+        <w:br w:type="textWrapping"/>
+      </w:r>
+      <w:r>
+        <w:br w:type="textWrapping"/>
+      </w:r>
+      <w:r>
+        <w:br w:type="textWrapping"/>
+      </w:r>
+      <w:r>
+        <w:br w:type="textWrapping"/>
+      </w:r>
+      <w:r>
+        <w:rPr>
+          <w:rStyle w:val="VerbatimChar"/>
+        </w:rPr>
         <w:t xml:space="preserve">longCol floatCol symbolCol stringCol dateCol    timeCol     </w:t>
       </w:r>
       <w:r>
@@ -1109,6 +1223,57 @@
         <w:br w:type="textWrapping"/>
       </w:r>
       <w:r>
+        <w:rPr>
+          <w:rStyle w:val="VerbatimChar"/>
+        </w:rPr>
+        <w:t xml:space="preserve">receipt  | 1.234568e+007 9.875147e+007</w:t>
+      </w:r>
+      <w:r>
+        <w:br w:type="textWrapping"/>
+      </w:r>
+      <w:r>
+        <w:rPr>
+          <w:rStyle w:val="VerbatimChar"/>
+        </w:rPr>
+        <w:t xml:space="preserve">requestID| ,"b4a566eb-2529-5cf4-1327-857e3d73653e"</w:t>
+      </w:r>
+      <w:r>
+        <w:br w:type="textWrapping"/>
+      </w:r>
+      <w:r>
+        <w:rPr>
+          <w:rStyle w:val="VerbatimChar"/>
+        </w:rPr>
+        <w:t xml:space="preserve">listSize| 2f</w:t>
+      </w:r>
+      <w:r>
+        <w:br w:type="textWrapping"/>
+      </w:r>
+      <w:r>
+        <w:rPr>
+          <w:rStyle w:val="VerbatimChar"/>
+        </w:rPr>
+        <w:t xml:space="preserve">list    | "lzplogjxokyetaeflilquziatzpjagsginnajfpbkomfancdmhmumxhazblddhcc"</w:t>
+      </w:r>
+      <w:r>
+        <w:br w:type="textWrapping"/>
+      </w:r>
+      <w:r>
+        <w:rPr>
+          <w:rStyle w:val="VerbatimChar"/>
+        </w:rPr>
+        <w:t xml:space="preserve">requestID| "b4a566eb-2529-5cf4-1327-857e3d73653e"</w:t>
+      </w:r>
+      <w:r>
+        <w:br w:type="textWrapping"/>
+      </w:r>
+      <w:r>
+        <w:br w:type="textWrapping"/>
+      </w:r>
+      <w:r>
+        <w:br w:type="textWrapping"/>
+      </w:r>
+      <w:r>
         <w:br w:type="textWrapping"/>
       </w:r>
       <w:r>
@@ -1263,6 +1428,165 @@
       <w:pPr>
         <w:pStyle w:val="SourceCode"/>
       </w:pPr>
+      <w:r>
+        <w:rPr>
+          <w:rStyle w:val="VerbatimChar"/>
+        </w:rPr>
+        <w:t xml:space="preserve">data     | ,"26cd02c57f9db87b1df9f2e7bb20cc7b"</w:t>
+      </w:r>
+      <w:r>
+        <w:br w:type="textWrapping"/>
+      </w:r>
+      <w:r>
+        <w:rPr>
+          <w:rStyle w:val="VerbatimChar"/>
+        </w:rPr>
+        <w:t xml:space="preserve">expiry   | 17682D19:58:45.000000000</w:t>
+      </w:r>
+      <w:r>
+        <w:br w:type="textWrapping"/>
+      </w:r>
+      <w:r>
+        <w:rPr>
+          <w:rStyle w:val="VerbatimChar"/>
+        </w:rPr>
+        <w:t xml:space="preserve">requestID| ,"b4a566eb-2529-5cf4-1327-857e3d73653e"</w:t>
+      </w:r>
+      <w:r>
+        <w:br w:type="textWrapping"/>
+      </w:r>
+      <w:r>
+        <w:rPr>
+          <w:rStyle w:val="VerbatimChar"/>
+        </w:rPr>
+        <w:t xml:space="preserve">result   | `success</w:t>
+      </w:r>
+      <w:r>
+        <w:br w:type="textWrapping"/>
+      </w:r>
+      <w:r>
+        <w:rPr>
+          <w:rStyle w:val="VerbatimChar"/>
+        </w:rPr>
+        <w:t xml:space="preserve">message  | "success"</w:t>
+      </w:r>
+      <w:r>
+        <w:br w:type="textWrapping"/>
+      </w:r>
+      <w:r>
+        <w:rPr>
+          <w:rStyle w:val="VerbatimChar"/>
+        </w:rPr>
+        <w:t xml:space="preserve">receipt  | 123154 4646646</w:t>
+      </w:r>
+      <w:r>
+        <w:br w:type="textWrapping"/>
+      </w:r>
+      <w:r>
+        <w:rPr>
+          <w:rStyle w:val="VerbatimChar"/>
+        </w:rPr>
+        <w:t xml:space="preserve">requestID| ,"b4a566eb-2529-5cf4-1327-857e3d73653e"</w:t>
+      </w:r>
+      <w:r>
+        <w:br w:type="textWrapping"/>
+      </w:r>
+      <w:r>
+        <w:rPr>
+          <w:rStyle w:val="VerbatimChar"/>
+        </w:rPr>
+        <w:t xml:space="preserve">receipt  | 12345678 98751466</w:t>
+      </w:r>
+      <w:r>
+        <w:br w:type="textWrapping"/>
+      </w:r>
+      <w:r>
+        <w:rPr>
+          <w:rStyle w:val="VerbatimChar"/>
+        </w:rPr>
+        <w:t xml:space="preserve">requestID| ,"b4a566eb-2529-5cf4-1327-857e3d73653e"</w:t>
+      </w:r>
+      <w:r>
+        <w:br w:type="textWrapping"/>
+      </w:r>
+      <w:r>
+        <w:rPr>
+          <w:rStyle w:val="VerbatimChar"/>
+        </w:rPr>
+        <w:t xml:space="preserve">data     | "26cd02c57f9db87b1df9f2e7bb20cc7b"    </w:t>
+      </w:r>
+      <w:r>
+        <w:br w:type="textWrapping"/>
+      </w:r>
+      <w:r>
+        <w:rPr>
+          <w:rStyle w:val="VerbatimChar"/>
+        </w:rPr>
+        <w:t xml:space="preserve">requestID| "b4a566eb-2529-5cf4-1327-857e3d73653e"</w:t>
+      </w:r>
+      <w:r>
+        <w:br w:type="textWrapping"/>
+      </w:r>
+      <w:r>
+        <w:rPr>
+          <w:rStyle w:val="VerbatimChar"/>
+        </w:rPr>
+        <w:t xml:space="preserve">receipt  | 12345678 98751466</w:t>
+      </w:r>
+      <w:r>
+        <w:br w:type="textWrapping"/>
+      </w:r>
+      <w:r>
+        <w:rPr>
+          <w:rStyle w:val="VerbatimChar"/>
+        </w:rPr>
+        <w:t xml:space="preserve">requestID| ,"b4a566eb-2529-5cf4-1327-857e3d73653e"</w:t>
+      </w:r>
+      <w:r>
+        <w:br w:type="textWrapping"/>
+      </w:r>
+      <w:r>
+        <w:rPr>
+          <w:rStyle w:val="VerbatimChar"/>
+        </w:rPr>
+        <w:t xml:space="preserve">listSize| 2</w:t>
+      </w:r>
+      <w:r>
+        <w:br w:type="textWrapping"/>
+      </w:r>
+      <w:r>
+        <w:rPr>
+          <w:rStyle w:val="VerbatimChar"/>
+        </w:rPr>
+        <w:t xml:space="preserve">list    | "lzplogjxokyetaeflilquziatzpjagsginnajfpbkomfancdmhmumxhazblddhcc"</w:t>
+      </w:r>
+      <w:r>
+        <w:br w:type="textWrapping"/>
+      </w:r>
+      <w:r>
+        <w:rPr>
+          <w:rStyle w:val="VerbatimChar"/>
+        </w:rPr>
+        <w:t xml:space="preserve">requestID| "b4a566eb-2529-5cf4-1327-857e3d73653e"</w:t>
+      </w:r>
+      <w:r>
+        <w:br w:type="textWrapping"/>
+      </w:r>
+      <w:r>
+        <w:br w:type="textWrapping"/>
+      </w:r>
+      <w:r>
+        <w:br w:type="textWrapping"/>
+      </w:r>
+      <w:r>
+        <w:br w:type="textWrapping"/>
+      </w:r>
+      <w:r>
+        <w:br w:type="textWrapping"/>
+      </w:r>
+      <w:r>
+        <w:br w:type="textWrapping"/>
+      </w:r>
       <w:r>
         <w:rPr>
           <w:rStyle w:val="VerbatimChar"/>
@@ -1421,7 +1745,7 @@
           <w:rPr>
             <w:rStyle w:val="Hyperlink"/>
           </w:rPr>
-          <w:t xml:space="preserve">https://code.kx.com/q/ref/casting/#cast</w:t>
+          <w:t xml:space="preserve">https://code.kx.com/v2/ref/cast</w:t>
         </w:r>
       </w:hyperlink>
     </w:p>
@@ -1438,7 +1762,7 @@
           <w:rPr>
             <w:rStyle w:val="Hyperlink"/>
           </w:rPr>
-          <w:t xml:space="preserve">https://code.kx.com/q/ref/casting/#tok</w:t>
+          <w:t xml:space="preserve">https://code.kx.com/v2/ref/tok</w:t>
         </w:r>
       </w:hyperlink>
     </w:p>
@@ -1457,7 +1781,7 @@
         <w:pStyle w:val="FirstParagraph"/>
       </w:pPr>
       <w:r>
-        <w:t xml:space="preserve">JSON can hold more complex data structures than csv</w:t>
+        <w:t xml:space="preserve">One common use of JSON is objects (key/value pairs) which parse in kdb+ as dictionaries.</w:t>
       </w:r>
     </w:p>
     <w:p>
@@ -1465,7 +1789,7 @@
         <w:pStyle w:val="BodyText"/>
       </w:pPr>
       <w:r>
-        <w:t xml:space="preserve">One common example are dictionaries, useful for storing sparse datasets which do not make sense to have each key becoming a new column.</w:t>
+        <w:t xml:space="preserve">These are useful for storing sparse datasets which do not make sense to have each key becoming a new column.</w:t>
       </w:r>
     </w:p>
     <w:p>
@@ -1588,22 +1912,7 @@
         <w:pStyle w:val="FirstParagraph"/>
       </w:pPr>
       <w:r>
-        <w:t xml:space="preserve">One way to manage these items may be to create a utility which will cast any dictionary using</w:t>
-      </w:r>
-      <w:r>
-        <w:t xml:space="preserve"> </w:t>
-      </w:r>
-      <w:r>
-        <w:rPr>
-          <w:rStyle w:val="VerbatimChar"/>
-        </w:rPr>
-        <w:t xml:space="preserve">key</w:t>
-      </w:r>
-      <w:r>
-        <w:t xml:space="preserve"> </w:t>
-      </w:r>
-      <w:r>
-        <w:t xml:space="preserve">values to control casting rules.</w:t>
+        <w:t xml:space="preserve">One way to manage these items may be to create a utility which will cast any dictionary using keys to control casting rules.</w:t>
       </w:r>
     </w:p>
     <w:p>
@@ -1611,7 +1920,7 @@
         <w:pStyle w:val="BodyText"/>
       </w:pPr>
       <w:r>
-        <w:t xml:space="preserve">This can allow more complex parsing rules for each field.</w:t>
+        <w:t xml:space="preserve">This allows more complex parsing rules for each field.</w:t>
       </w:r>
     </w:p>
     <w:p>
@@ -2476,144 +2785,42 @@
       </w:pPr>
       <w:r>
         <w:rPr>
-          <w:rStyle w:val="VerbatimChar"/>
-        </w:rPr>
-        <w:t xml:space="preserve">data     | "26cd02c57f9db87b1df9f2e7bb20cc7b"</w:t>
-      </w:r>
-      <w:r>
-        <w:br w:type="textWrapping"/>
-      </w:r>
-      <w:r>
-        <w:rPr>
-          <w:rStyle w:val="VerbatimChar"/>
-        </w:rPr>
-        <w:t xml:space="preserve">expiry   | 1.527797e+009</w:t>
-      </w:r>
-      <w:r>
-        <w:br w:type="textWrapping"/>
-      </w:r>
-      <w:r>
-        <w:rPr>
-          <w:rStyle w:val="VerbatimChar"/>
-        </w:rPr>
-        <w:t xml:space="preserve">requestID| ,"b4a566eb-2529-5cf4-1327-857e3d73653e"</w:t>
-      </w:r>
-      <w:r>
-        <w:br w:type="textWrapping"/>
-      </w:r>
-      <w:r>
-        <w:rPr>
-          <w:rStyle w:val="VerbatimChar"/>
-        </w:rPr>
-        <w:t xml:space="preserve">result   | "success"</w:t>
-      </w:r>
-      <w:r>
-        <w:br w:type="textWrapping"/>
-      </w:r>
-      <w:r>
-        <w:rPr>
-          <w:rStyle w:val="VerbatimChar"/>
-        </w:rPr>
-        <w:t xml:space="preserve">message  | "success"</w:t>
-      </w:r>
-      <w:r>
-        <w:br w:type="textWrapping"/>
-      </w:r>
-      <w:r>
-        <w:rPr>
-          <w:rStyle w:val="VerbatimChar"/>
-        </w:rPr>
-        <w:t xml:space="preserve">receipt  | 123154 4646646f</w:t>
-      </w:r>
-      <w:r>
-        <w:br w:type="textWrapping"/>
-      </w:r>
-      <w:r>
-        <w:rPr>
-          <w:rStyle w:val="VerbatimChar"/>
-        </w:rPr>
-        <w:t xml:space="preserve">requestID| ,"b4a566eb-2529-5cf4-1327-857e3d73653e"</w:t>
-      </w:r>
-      <w:r>
-        <w:br w:type="textWrapping"/>
-      </w:r>
-      <w:r>
-        <w:rPr>
-          <w:rStyle w:val="VerbatimChar"/>
-        </w:rPr>
-        <w:t xml:space="preserve">receipt  | 1.234568e+007 9.875147e+007</w:t>
-      </w:r>
-      <w:r>
-        <w:br w:type="textWrapping"/>
-      </w:r>
-      <w:r>
-        <w:rPr>
-          <w:rStyle w:val="VerbatimChar"/>
-        </w:rPr>
-        <w:t xml:space="preserve">requestID| ,"b4a566eb-2529-5cf4-1327-857e3d73653e"</w:t>
-      </w:r>
-      <w:r>
-        <w:br w:type="textWrapping"/>
-      </w:r>
-      <w:r>
-        <w:rPr>
-          <w:rStyle w:val="VerbatimChar"/>
-        </w:rPr>
-        <w:t xml:space="preserve">data     | "26cd02c57f9db87b1df9f2e7bb20cc7b"</w:t>
-      </w:r>
-      <w:r>
-        <w:br w:type="textWrapping"/>
-      </w:r>
-      <w:r>
-        <w:rPr>
-          <w:rStyle w:val="VerbatimChar"/>
-        </w:rPr>
-        <w:t xml:space="preserve">requestID| ,"b4a566eb-2529-5cf4-1327-857e3d73653e"</w:t>
-      </w:r>
-      <w:r>
-        <w:br w:type="textWrapping"/>
-      </w:r>
-      <w:r>
-        <w:rPr>
-          <w:rStyle w:val="VerbatimChar"/>
-        </w:rPr>
-        <w:t xml:space="preserve">receipt  | 1.234568e+007 9.875147e+007</w:t>
-      </w:r>
-      <w:r>
-        <w:br w:type="textWrapping"/>
-      </w:r>
-      <w:r>
-        <w:rPr>
-          <w:rStyle w:val="VerbatimChar"/>
-        </w:rPr>
-        <w:t xml:space="preserve">requestID| ,"b4a566eb-2529-5cf4-1327-857e3d73653e"</w:t>
-      </w:r>
-      <w:r>
-        <w:br w:type="textWrapping"/>
-      </w:r>
-      <w:r>
-        <w:rPr>
-          <w:rStyle w:val="VerbatimChar"/>
-        </w:rPr>
-        <w:t xml:space="preserve">listSize| 2f</w:t>
-      </w:r>
-      <w:r>
-        <w:br w:type="textWrapping"/>
-      </w:r>
-      <w:r>
-        <w:rPr>
-          <w:rStyle w:val="VerbatimChar"/>
-        </w:rPr>
-        <w:t xml:space="preserve">list    | "lzplogjxokyetaeflilquziatzpjagsginnajfpbkomfancdmhmumxhazblddhcc"</w:t>
-      </w:r>
-      <w:r>
-        <w:br w:type="textWrapping"/>
-      </w:r>
-      <w:r>
-        <w:rPr>
-          <w:rStyle w:val="VerbatimChar"/>
-        </w:rPr>
-        <w:t xml:space="preserve">requestID| "b4a566eb-2529-5cf4-1327-857e3d73653e"</w:t>
+          <w:rStyle w:val="OperatorTok"/>
+        </w:rPr>
+        <w:t xml:space="preserve">/</w:t>
+      </w:r>
+      <w:r>
+        <w:rPr>
+          <w:rStyle w:val="ErrorTok"/>
+        </w:rPr>
+        <w:t xml:space="preserve">/</w:t>
+      </w:r>
+      <w:r>
+        <w:rPr>
+          <w:rStyle w:val="NormalTok"/>
+        </w:rPr>
+        <w:t xml:space="preserve">Using decode utility captures complex structures</w:t>
+      </w:r>
+      <w:r>
+        <w:br w:type="textWrapping"/>
+      </w:r>
+      <w:r>
+        <w:rPr>
+          <w:rStyle w:val="NormalTok"/>
+        </w:rPr>
+        <w:t xml:space="preserve">{show decode x} each read0 </w:t>
+      </w:r>
+      <w:r>
+        <w:rPr>
+          <w:rStyle w:val="StringTok"/>
+        </w:rPr>
+        <w:t xml:space="preserve">`</w:t>
+      </w:r>
+      <w:r>
+        <w:rPr>
+          <w:rStyle w:val="DataTypeTok"/>
+        </w:rPr>
+        <w:t xml:space="preserve">:sample.json;</w:t>
       </w:r>
     </w:p>
     <w:p>
@@ -2636,197 +2843,7 @@
         <w:rPr>
           <w:rStyle w:val="NormalTok"/>
         </w:rPr>
-        <w:t xml:space="preserve">Using decode utility captures complex structures</w:t>
-      </w:r>
-      <w:r>
-        <w:br w:type="textWrapping"/>
-      </w:r>
-      <w:r>
-        <w:rPr>
-          <w:rStyle w:val="NormalTok"/>
-        </w:rPr>
-        <w:t xml:space="preserve">{show decode x} each read0 </w:t>
-      </w:r>
-      <w:r>
-        <w:rPr>
-          <w:rStyle w:val="StringTok"/>
-        </w:rPr>
-        <w:t xml:space="preserve">`</w:t>
-      </w:r>
-      <w:r>
-        <w:rPr>
-          <w:rStyle w:val="DataTypeTok"/>
-        </w:rPr>
-        <w:t xml:space="preserve">:sample.json;</w:t>
-      </w:r>
-    </w:p>
-    <w:p>
-      <w:pPr>
-        <w:pStyle w:val="SourceCode"/>
-      </w:pPr>
-      <w:r>
-        <w:rPr>
-          <w:rStyle w:val="VerbatimChar"/>
-        </w:rPr>
-        <w:t xml:space="preserve">data     | ,"26cd02c57f9db87b1df9f2e7bb20cc7b"</w:t>
-      </w:r>
-      <w:r>
-        <w:br w:type="textWrapping"/>
-      </w:r>
-      <w:r>
-        <w:rPr>
-          <w:rStyle w:val="VerbatimChar"/>
-        </w:rPr>
-        <w:t xml:space="preserve">expiry   | 17682D19:58:45.000000000</w:t>
-      </w:r>
-      <w:r>
-        <w:br w:type="textWrapping"/>
-      </w:r>
-      <w:r>
-        <w:rPr>
-          <w:rStyle w:val="VerbatimChar"/>
-        </w:rPr>
-        <w:t xml:space="preserve">requestID| ,"b4a566eb-2529-5cf4-1327-857e3d73653e"</w:t>
-      </w:r>
-      <w:r>
-        <w:br w:type="textWrapping"/>
-      </w:r>
-      <w:r>
-        <w:rPr>
-          <w:rStyle w:val="VerbatimChar"/>
-        </w:rPr>
-        <w:t xml:space="preserve">result   | `success</w:t>
-      </w:r>
-      <w:r>
-        <w:br w:type="textWrapping"/>
-      </w:r>
-      <w:r>
-        <w:rPr>
-          <w:rStyle w:val="VerbatimChar"/>
-        </w:rPr>
-        <w:t xml:space="preserve">message  | "success"</w:t>
-      </w:r>
-      <w:r>
-        <w:br w:type="textWrapping"/>
-      </w:r>
-      <w:r>
-        <w:rPr>
-          <w:rStyle w:val="VerbatimChar"/>
-        </w:rPr>
-        <w:t xml:space="preserve">receipt  | 123154 4646646</w:t>
-      </w:r>
-      <w:r>
-        <w:br w:type="textWrapping"/>
-      </w:r>
-      <w:r>
-        <w:rPr>
-          <w:rStyle w:val="VerbatimChar"/>
-        </w:rPr>
-        <w:t xml:space="preserve">requestID| ,"b4a566eb-2529-5cf4-1327-857e3d73653e"</w:t>
-      </w:r>
-      <w:r>
-        <w:br w:type="textWrapping"/>
-      </w:r>
-      <w:r>
-        <w:rPr>
-          <w:rStyle w:val="VerbatimChar"/>
-        </w:rPr>
-        <w:t xml:space="preserve">receipt  | 12345678 98751466</w:t>
-      </w:r>
-      <w:r>
-        <w:br w:type="textWrapping"/>
-      </w:r>
-      <w:r>
-        <w:rPr>
-          <w:rStyle w:val="VerbatimChar"/>
-        </w:rPr>
-        <w:t xml:space="preserve">requestID| ,"b4a566eb-2529-5cf4-1327-857e3d73653e"</w:t>
-      </w:r>
-      <w:r>
-        <w:br w:type="textWrapping"/>
-      </w:r>
-      <w:r>
-        <w:rPr>
-          <w:rStyle w:val="VerbatimChar"/>
-        </w:rPr>
-        <w:t xml:space="preserve">data     | "26cd02c57f9db87b1df9f2e7bb20cc7b"    </w:t>
-      </w:r>
-      <w:r>
-        <w:br w:type="textWrapping"/>
-      </w:r>
-      <w:r>
-        <w:rPr>
-          <w:rStyle w:val="VerbatimChar"/>
-        </w:rPr>
-        <w:t xml:space="preserve">requestID| "b4a566eb-2529-5cf4-1327-857e3d73653e"</w:t>
-      </w:r>
-      <w:r>
-        <w:br w:type="textWrapping"/>
-      </w:r>
-      <w:r>
-        <w:rPr>
-          <w:rStyle w:val="VerbatimChar"/>
-        </w:rPr>
-        <w:t xml:space="preserve">receipt  | 12345678 98751466</w:t>
-      </w:r>
-      <w:r>
-        <w:br w:type="textWrapping"/>
-      </w:r>
-      <w:r>
-        <w:rPr>
-          <w:rStyle w:val="VerbatimChar"/>
-        </w:rPr>
-        <w:t xml:space="preserve">requestID| ,"b4a566eb-2529-5cf4-1327-857e3d73653e"</w:t>
-      </w:r>
-      <w:r>
-        <w:br w:type="textWrapping"/>
-      </w:r>
-      <w:r>
-        <w:rPr>
-          <w:rStyle w:val="VerbatimChar"/>
-        </w:rPr>
-        <w:t xml:space="preserve">listSize| 2</w:t>
-      </w:r>
-      <w:r>
-        <w:br w:type="textWrapping"/>
-      </w:r>
-      <w:r>
-        <w:rPr>
-          <w:rStyle w:val="VerbatimChar"/>
-        </w:rPr>
-        <w:t xml:space="preserve">list    | "lzplogjxokyetaeflilquziatzpjagsginnajfpbkomfancdmhmumxhazblddhcc"</w:t>
-      </w:r>
-      <w:r>
-        <w:br w:type="textWrapping"/>
-      </w:r>
-      <w:r>
-        <w:rPr>
-          <w:rStyle w:val="VerbatimChar"/>
-        </w:rPr>
-        <w:t xml:space="preserve">requestID| "b4a566eb-2529-5cf4-1327-857e3d73653e"</w:t>
-      </w:r>
-    </w:p>
-    <w:p>
-      <w:pPr>
-        <w:pStyle w:val="SourceCode"/>
-      </w:pPr>
-      <w:r>
-        <w:rPr>
-          <w:rStyle w:val="OperatorTok"/>
-        </w:rPr>
-        <w:t xml:space="preserve">/</w:t>
-      </w:r>
-      <w:r>
-        <w:rPr>
-          <w:rStyle w:val="ErrorTok"/>
-        </w:rPr>
-        <w:t xml:space="preserve">/</w:t>
-      </w:r>
-      <w:r>
-        <w:rPr>
-          <w:rStyle w:val="NormalTok"/>
-        </w:rPr>
-        <w:t xml:space="preserve">The encode utility allows us to roundtrip</w:t>
+        <w:t xml:space="preserve">The encode utility allows us to round trip</w:t>
       </w:r>
       <w:r>
         <w:br w:type="textWrapping"/>
@@ -2924,7 +2941,7 @@
           <w:rPr>
             <w:rStyle w:val="Hyperlink"/>
           </w:rPr>
-          <w:t xml:space="preserve">https://code.kx.com/q/ref/releases/ChangesIn3.6/#anymap</w:t>
+          <w:t xml:space="preserve">https://code.kx.com/v2/releases/ChangesIn3.6/#anymap</w:t>
         </w:r>
       </w:hyperlink>
     </w:p>
@@ -3593,7 +3610,7 @@
         <w:pStyle w:val="FirstParagraph"/>
       </w:pPr>
       <w:r>
-        <w:t xml:space="preserve">Checking if a given key in in the rows dictionary will only return rows which do not have the key</w:t>
+        <w:t xml:space="preserve">Checking if a given key is in the dictionary will only return rows which do not have the key.</w:t>
       </w:r>
     </w:p>
     <w:p>

</xml_diff>